<commit_message>
Amended to include instructions on how to install Git.
</commit_message>
<xml_diff>
--- a/GitHubandGo_Instructions.docx
+++ b/GitHubandGo_Instructions.docx
@@ -21,6 +21,30 @@
       <w:r>
         <w:t xml:space="preserve">Instructions</w:t>
       </w:r>
+      <w:r>
+        <w:t xml:space="preserve"> </w:t>
+      </w:r>
+      <w:r>
+        <w:t xml:space="preserve">for</w:t>
+      </w:r>
+      <w:r>
+        <w:t xml:space="preserve"> </w:t>
+      </w:r>
+      <w:r>
+        <w:t xml:space="preserve">Windows</w:t>
+      </w:r>
+      <w:r>
+        <w:t xml:space="preserve"> </w:t>
+      </w:r>
+      <w:r>
+        <w:t xml:space="preserve">and</w:t>
+      </w:r>
+      <w:r>
+        <w:t xml:space="preserve"> </w:t>
+      </w:r>
+      <w:r>
+        <w:t xml:space="preserve">Rstudio</w:t>
+      </w:r>
     </w:p>
     <w:p>
       <w:pPr>
@@ -35,25 +59,37 @@
       <w:r>
         <w:t xml:space="preserve">Bryant</w:t>
       </w:r>
+      <w:r>
+        <w:t xml:space="preserve"> </w:t>
+      </w:r>
+      <w:r>
+        <w:t xml:space="preserve">and</w:t>
+      </w:r>
+      <w:r>
+        <w:t xml:space="preserve"> </w:t>
+      </w:r>
+      <w:r>
+        <w:t xml:space="preserve">Dan</w:t>
+      </w:r>
+      <w:r>
+        <w:t xml:space="preserve"> </w:t>
+      </w:r>
+      <w:r>
+        <w:t xml:space="preserve">Sobota</w:t>
+      </w:r>
     </w:p>
     <w:p>
       <w:pPr>
         <w:pStyle w:val="Date"/>
       </w:pPr>
       <w:r>
-        <w:t xml:space="preserve">Wednesday,</w:t>
-      </w:r>
-      <w:r>
-        <w:t xml:space="preserve"> </w:t>
-      </w:r>
-      <w:r>
         <w:t xml:space="preserve">August</w:t>
       </w:r>
       <w:r>
         <w:t xml:space="preserve"> </w:t>
       </w:r>
       <w:r>
-        <w:t xml:space="preserve">13,</w:t>
+        <w:t xml:space="preserve">25,</w:t>
       </w:r>
       <w:r>
         <w:t xml:space="preserve"> </w:t>
@@ -62,13 +98,13 @@
         <w:t xml:space="preserve">2014</w:t>
       </w:r>
     </w:p>
-    <w:bookmarkStart w:id="21" w:name="set-up-git-and-github-in-r-studio"/>
+    <w:bookmarkStart w:id="21" w:name="set-up-github-for-windows"/>
     <w:p>
       <w:pPr>
         <w:pStyle w:val="Heading2"/>
       </w:pPr>
       <w:r>
-        <w:t xml:space="preserve">Set-up Git and GitHub in R-Studio</w:t>
+        <w:t xml:space="preserve">Set up GitHub for Windows</w:t>
       </w:r>
     </w:p>
     <w:bookmarkEnd w:id="21"/>
@@ -81,7 +117,21 @@
         </w:numPr>
       </w:pPr>
       <w:r>
-        <w:t xml:space="preserve">Download GitHub for Windows from here. (This program handles some of the set up steps that make it easier although we won't actually use it to manage our repositories.)</w:t>
+        <w:t xml:space="preserve">Download GitHub for Windows from</w:t>
+      </w:r>
+      <w:r>
+        <w:t xml:space="preserve"> </w:t>
+      </w:r>
+      <w:hyperlink r:id="rId22">
+        <w:r>
+          <w:rPr>
+            <w:rStyle w:val="Link"/>
+          </w:rPr>
+          <w:t xml:space="preserve">here</w:t>
+        </w:r>
+      </w:hyperlink>
+      <w:r>
+        <w:t xml:space="preserve">. (This program handles some of the set up steps that make it easier although we won't actually use it to manage our repositories.)</w:t>
       </w:r>
     </w:p>
     <w:p>
@@ -108,11 +158,110 @@
         <w:t xml:space="preserve">When you start GitHub for Windows you'll sign in with your username and password. You'll also enter your e-mail.</w:t>
       </w:r>
     </w:p>
-    <w:p>
-      <w:pPr>
-        <w:pStyle w:val="Compact"/>
-        <w:numPr>
-          <w:numId w:val="2"/>
+    <w:bookmarkStart w:id="23" w:name="set-up-git-for-windows"/>
+    <w:p>
+      <w:pPr>
+        <w:pStyle w:val="Heading2"/>
+      </w:pPr>
+      <w:r>
+        <w:t xml:space="preserve">Set up Git for Windows</w:t>
+      </w:r>
+    </w:p>
+    <w:bookmarkEnd w:id="23"/>
+    <w:p>
+      <w:pPr>
+        <w:pStyle w:val="Compact"/>
+        <w:numPr>
+          <w:numId w:val="3"/>
+          <w:ilvl w:val="0"/>
+        </w:numPr>
+      </w:pPr>
+      <w:r>
+        <w:t xml:space="preserve">You need to download and set up Git for Windows (separate from GitHub) too.</w:t>
+      </w:r>
+      <w:r>
+        <w:t xml:space="preserve"> </w:t>
+      </w:r>
+      <w:hyperlink r:id="rId24">
+        <w:r>
+          <w:rPr>
+            <w:rStyle w:val="Link"/>
+          </w:rPr>
+          <w:t xml:space="preserve">Here</w:t>
+        </w:r>
+      </w:hyperlink>
+      <w:r>
+        <w:t xml:space="preserve"> </w:t>
+      </w:r>
+      <w:r>
+        <w:t xml:space="preserve">is the link for the program.</w:t>
+      </w:r>
+    </w:p>
+    <w:p>
+      <w:pPr>
+        <w:pStyle w:val="Compact"/>
+        <w:numPr>
+          <w:numId w:val="3"/>
+          <w:ilvl w:val="0"/>
+        </w:numPr>
+      </w:pPr>
+      <w:r>
+        <w:t xml:space="preserve">In the Windows Start Up Menu, click on All Programs-&gt;Git-&gt;Git Bash.</w:t>
+      </w:r>
+    </w:p>
+    <w:p>
+      <w:pPr>
+        <w:pStyle w:val="Compact"/>
+        <w:numPr>
+          <w:numId w:val="3"/>
+          <w:ilvl w:val="0"/>
+        </w:numPr>
+      </w:pPr>
+      <w:r>
+        <w:t xml:space="preserve">A window should open with a '$' as a command prompt.</w:t>
+      </w:r>
+    </w:p>
+    <w:p>
+      <w:pPr>
+        <w:pStyle w:val="Compact"/>
+        <w:numPr>
+          <w:numId w:val="3"/>
+          <w:ilvl w:val="0"/>
+        </w:numPr>
+      </w:pPr>
+      <w:r>
+        <w:t xml:space="preserve">Type the following (hitting enter after each line): git config -global user.name "Your GitHub account name" git config -global user.email</w:t>
+      </w:r>
+      <w:r>
+        <w:t xml:space="preserve"> </w:t>
+      </w:r>
+      <w:hyperlink r:id="rId25">
+        <w:r>
+          <w:rPr>
+            <w:rStyle w:val="Link"/>
+          </w:rPr>
+          <w:t xml:space="preserve">"Your_email@something.com</w:t>
+        </w:r>
+      </w:hyperlink>
+      <w:r>
+        <w:t xml:space="preserve">"</w:t>
+      </w:r>
+    </w:p>
+    <w:bookmarkStart w:id="26" w:name="set-up-git-and-github-in-r-studio"/>
+    <w:p>
+      <w:pPr>
+        <w:pStyle w:val="Heading2"/>
+      </w:pPr>
+      <w:r>
+        <w:t xml:space="preserve">Set up Git and GitHub in R-Studio</w:t>
+      </w:r>
+    </w:p>
+    <w:bookmarkEnd w:id="26"/>
+    <w:p>
+      <w:pPr>
+        <w:pStyle w:val="Compact"/>
+        <w:numPr>
+          <w:numId w:val="4"/>
           <w:ilvl w:val="0"/>
         </w:numPr>
       </w:pPr>
@@ -124,7 +273,7 @@
       <w:pPr>
         <w:pStyle w:val="Compact"/>
         <w:numPr>
-          <w:numId w:val="2"/>
+          <w:numId w:val="4"/>
           <w:ilvl w:val="0"/>
         </w:numPr>
       </w:pPr>
@@ -136,7 +285,7 @@
       <w:pPr>
         <w:pStyle w:val="Compact"/>
         <w:numPr>
-          <w:numId w:val="2"/>
+          <w:numId w:val="4"/>
           <w:ilvl w:val="0"/>
         </w:numPr>
       </w:pPr>
@@ -148,7 +297,7 @@
       <w:pPr>
         <w:pStyle w:val="Compact"/>
         <w:numPr>
-          <w:numId w:val="2"/>
+          <w:numId w:val="4"/>
           <w:ilvl w:val="0"/>
         </w:numPr>
       </w:pPr>
@@ -160,7 +309,7 @@
       <w:pPr>
         <w:pStyle w:val="Compact"/>
         <w:numPr>
-          <w:numId w:val="2"/>
+          <w:numId w:val="4"/>
           <w:ilvl w:val="0"/>
         </w:numPr>
       </w:pPr>
@@ -172,7 +321,7 @@
       <w:pPr>
         <w:pStyle w:val="Compact"/>
         <w:numPr>
-          <w:numId w:val="2"/>
+          <w:numId w:val="4"/>
           <w:ilvl w:val="0"/>
         </w:numPr>
       </w:pPr>
@@ -180,7 +329,7 @@
         <w:t xml:space="preserve">Now go to github.com/YOUR_GITHUB_USERNAME and select Account Settings (The wrench and screwdriver icon in the top right of the page). Click SSH Keys from the menu on the left. Add SSH Key and paste in the key you just copied.</w:t>
       </w:r>
     </w:p>
-    <w:bookmarkStart w:id="22" w:name="clone-a-repository"/>
+    <w:bookmarkStart w:id="27" w:name="clone-a-repository"/>
     <w:p>
       <w:pPr>
         <w:pStyle w:val="Heading2"/>
@@ -189,12 +338,12 @@
         <w:t xml:space="preserve">Clone a repository</w:t>
       </w:r>
     </w:p>
-    <w:bookmarkEnd w:id="22"/>
-    <w:p>
-      <w:pPr>
-        <w:pStyle w:val="Compact"/>
-        <w:numPr>
-          <w:numId w:val="3"/>
+    <w:bookmarkEnd w:id="27"/>
+    <w:p>
+      <w:pPr>
+        <w:pStyle w:val="Compact"/>
+        <w:numPr>
+          <w:numId w:val="5"/>
           <w:ilvl w:val="0"/>
         </w:numPr>
       </w:pPr>
@@ -204,7 +353,7 @@
       <w:r>
         <w:t xml:space="preserve"> </w:t>
       </w:r>
-      <w:hyperlink r:id="rId23">
+      <w:hyperlink r:id="rId28">
         <w:r>
           <w:rPr>
             <w:rStyle w:val="Link"/>
@@ -223,7 +372,7 @@
       <w:pPr>
         <w:pStyle w:val="Compact"/>
         <w:numPr>
-          <w:numId w:val="3"/>
+          <w:numId w:val="5"/>
           <w:ilvl w:val="0"/>
         </w:numPr>
       </w:pPr>
@@ -235,7 +384,7 @@
       <w:pPr>
         <w:pStyle w:val="Compact"/>
         <w:numPr>
-          <w:numId w:val="3"/>
+          <w:numId w:val="5"/>
           <w:ilvl w:val="0"/>
         </w:numPr>
       </w:pPr>
@@ -247,7 +396,7 @@
       <w:pPr>
         <w:pStyle w:val="Compact"/>
         <w:numPr>
-          <w:numId w:val="3"/>
+          <w:numId w:val="5"/>
           <w:ilvl w:val="0"/>
         </w:numPr>
       </w:pPr>
@@ -259,7 +408,7 @@
       <w:pPr>
         <w:pStyle w:val="Compact"/>
         <w:numPr>
-          <w:numId w:val="3"/>
+          <w:numId w:val="5"/>
           <w:ilvl w:val="0"/>
         </w:numPr>
       </w:pPr>
@@ -267,7 +416,7 @@
         <w:t xml:space="preserve">This will make the Git tab available in RStudio. As you edit documents in the repository they will show up as being modified in the tab window.</w:t>
       </w:r>
     </w:p>
-    <w:bookmarkStart w:id="24" w:name="working-with-git-and-github-in-rstudio"/>
+    <w:bookmarkStart w:id="29" w:name="working-with-git-and-github-in-rstudio"/>
     <w:p>
       <w:pPr>
         <w:pStyle w:val="Heading2"/>
@@ -276,12 +425,12 @@
         <w:t xml:space="preserve">Working with Git and GitHub in RStudio</w:t>
       </w:r>
     </w:p>
-    <w:bookmarkEnd w:id="24"/>
-    <w:p>
-      <w:pPr>
-        <w:pStyle w:val="Compact"/>
-        <w:numPr>
-          <w:numId w:val="4"/>
+    <w:bookmarkEnd w:id="29"/>
+    <w:p>
+      <w:pPr>
+        <w:pStyle w:val="Compact"/>
+        <w:numPr>
+          <w:numId w:val="6"/>
           <w:ilvl w:val="0"/>
         </w:numPr>
       </w:pPr>
@@ -293,7 +442,7 @@
       <w:pPr>
         <w:pStyle w:val="Compact"/>
         <w:numPr>
-          <w:numId w:val="4"/>
+          <w:numId w:val="6"/>
           <w:ilvl w:val="0"/>
         </w:numPr>
       </w:pPr>
@@ -305,7 +454,7 @@
       <w:pPr>
         <w:pStyle w:val="Compact"/>
         <w:numPr>
-          <w:numId w:val="4"/>
+          <w:numId w:val="6"/>
           <w:ilvl w:val="0"/>
         </w:numPr>
       </w:pPr>
@@ -317,7 +466,7 @@
       <w:pPr>
         <w:pStyle w:val="Compact"/>
         <w:numPr>
-          <w:numId w:val="4"/>
+          <w:numId w:val="6"/>
           <w:ilvl w:val="0"/>
         </w:numPr>
       </w:pPr>
@@ -329,7 +478,7 @@
       <w:pPr>
         <w:pStyle w:val="Compact"/>
         <w:numPr>
-          <w:numId w:val="4"/>
+          <w:numId w:val="6"/>
           <w:ilvl w:val="0"/>
         </w:numPr>
       </w:pPr>
@@ -348,7 +497,7 @@
 <file path=word/numbering.xml><?xml version="1.0" encoding="utf-8"?>
 <w:numbering xmlns:w="http://schemas.openxmlformats.org/wordprocessingml/2006/main">
   <w:abstractNum w:abstractNumId="0">
-    <w:nsid w:val="f3aebe14"/>
+    <w:nsid w:val="30779995"/>
     <w:multiLevelType w:val="multilevel"/>
     <w:lvl w:ilvl="0">
       <w:numFmt w:val="bullet"/>
@@ -429,7 +578,7 @@
     </w:lvl>
   </w:abstractNum>
   <w:abstractNum w:abstractNumId="2">
-    <w:nsid w:val="2bb0b142"/>
+    <w:nsid w:val="bbcc967a"/>
     <w:multiLevelType w:val="multilevel"/>
     <w:lvl w:ilvl="0">
       <w:start w:val="1"/>
@@ -568,6 +717,54 @@
     </w:lvlOverride>
   </w:num>
   <w:num w:numId="4">
+    <w:abstractNumId w:val="2"/>
+    <w:lvlOverride w:ilvl="0">
+      <w:startOverride w:val="1"/>
+    </w:lvlOverride>
+    <w:lvlOverride w:ilvl="1">
+      <w:startOverride w:val="1"/>
+    </w:lvlOverride>
+    <w:lvlOverride w:ilvl="2">
+      <w:startOverride w:val="1"/>
+    </w:lvlOverride>
+    <w:lvlOverride w:ilvl="3">
+      <w:startOverride w:val="1"/>
+    </w:lvlOverride>
+    <w:lvlOverride w:ilvl="4">
+      <w:startOverride w:val="1"/>
+    </w:lvlOverride>
+    <w:lvlOverride w:ilvl="5">
+      <w:startOverride w:val="1"/>
+    </w:lvlOverride>
+    <w:lvlOverride w:ilvl="6">
+      <w:startOverride w:val="1"/>
+    </w:lvlOverride>
+  </w:num>
+  <w:num w:numId="5">
+    <w:abstractNumId w:val="2"/>
+    <w:lvlOverride w:ilvl="0">
+      <w:startOverride w:val="1"/>
+    </w:lvlOverride>
+    <w:lvlOverride w:ilvl="1">
+      <w:startOverride w:val="1"/>
+    </w:lvlOverride>
+    <w:lvlOverride w:ilvl="2">
+      <w:startOverride w:val="1"/>
+    </w:lvlOverride>
+    <w:lvlOverride w:ilvl="3">
+      <w:startOverride w:val="1"/>
+    </w:lvlOverride>
+    <w:lvlOverride w:ilvl="4">
+      <w:startOverride w:val="1"/>
+    </w:lvlOverride>
+    <w:lvlOverride w:ilvl="5">
+      <w:startOverride w:val="1"/>
+    </w:lvlOverride>
+    <w:lvlOverride w:ilvl="6">
+      <w:startOverride w:val="1"/>
+    </w:lvlOverride>
+  </w:num>
+  <w:num w:numId="6">
     <w:abstractNumId w:val="2"/>
     <w:lvlOverride w:ilvl="0">
       <w:startOverride w:val="1"/>

</xml_diff>

<commit_message>
Added descriptions to Example Applications. Added a slide for the Integrated Report work. Added a slide with Additional reading links.
</commit_message>
<xml_diff>
--- a/GitHubandGo_Instructions.docx
+++ b/GitHubandGo_Instructions.docx
@@ -131,7 +131,7 @@
         </w:r>
       </w:hyperlink>
       <w:r>
-        <w:t xml:space="preserve">. (This program handles some of the set up steps that make it easier although we won't actually use it to manage our repositories.)</w:t>
+        <w:t xml:space="preserve">. This program handles some of the set up steps that make it easier although we won't actually use it to manage our repositories.</w:t>
       </w:r>
     </w:p>
     <w:p>
@@ -177,7 +177,7 @@
         </w:numPr>
       </w:pPr>
       <w:r>
-        <w:t xml:space="preserve">You need to download and set up Git for Windows (separate from GitHub) too.</w:t>
+        <w:t xml:space="preserve">You need to download and set up Git for Windows too (separate from GitHub).</w:t>
       </w:r>
       <w:r>
         <w:t xml:space="preserve"> </w:t>
@@ -230,24 +230,10 @@
         </w:numPr>
       </w:pPr>
       <w:r>
-        <w:t xml:space="preserve">Type the following (hitting enter after each line): git config -global user.name "Your GitHub account name" git config -global user.email</w:t>
-      </w:r>
-      <w:r>
-        <w:t xml:space="preserve"> </w:t>
-      </w:r>
-      <w:hyperlink r:id="rId25">
-        <w:r>
-          <w:rPr>
-            <w:rStyle w:val="Link"/>
-          </w:rPr>
-          <w:t xml:space="preserve">"Your_email@something.com</w:t>
-        </w:r>
-      </w:hyperlink>
-      <w:r>
-        <w:t xml:space="preserve">"</w:t>
-      </w:r>
-    </w:p>
-    <w:bookmarkStart w:id="26" w:name="set-up-git-and-github-in-r-studio"/>
+        <w:t xml:space="preserve">Type the following (hitting enter after each line): git config -global user.name "Your GitHub account name" git config -global user.email "Your_email"</w:t>
+      </w:r>
+    </w:p>
+    <w:bookmarkStart w:id="25" w:name="set-up-git-and-github-in-r-studio"/>
     <w:p>
       <w:pPr>
         <w:pStyle w:val="Heading2"/>
@@ -256,60 +242,73 @@
         <w:t xml:space="preserve">Set up Git and GitHub in R-Studio</w:t>
       </w:r>
     </w:p>
+    <w:bookmarkEnd w:id="25"/>
+    <w:p>
+      <w:pPr>
+        <w:pStyle w:val="Compact"/>
+        <w:numPr>
+          <w:numId w:val="4"/>
+          <w:ilvl w:val="0"/>
+        </w:numPr>
+      </w:pPr>
+      <w:r>
+        <w:t xml:space="preserve">Now go to R-Studio and select Tools -&gt; Global Options -&gt; Git/SVN.</w:t>
+      </w:r>
+    </w:p>
+    <w:p>
+      <w:pPr>
+        <w:pStyle w:val="Compact"/>
+        <w:numPr>
+          <w:numId w:val="4"/>
+          <w:ilvl w:val="0"/>
+        </w:numPr>
+      </w:pPr>
+      <w:r>
+        <w:t xml:space="preserve">Check the box labeled 'Enable version control interface for RStudio projects'</w:t>
+      </w:r>
+    </w:p>
+    <w:p>
+      <w:pPr>
+        <w:pStyle w:val="Compact"/>
+        <w:numPr>
+          <w:numId w:val="4"/>
+          <w:ilvl w:val="0"/>
+        </w:numPr>
+      </w:pPr>
+      <w:r>
+        <w:t xml:space="preserve">To tell RStudio where Git is click Browse in 'Git executable' and point to C:</w:t>
+      </w:r>
+      <w:r>
+        <w:t xml:space="preserve">.exe (NOTE: You might have it loaded under Program Files (x86))</w:t>
+      </w:r>
+    </w:p>
+    <w:p>
+      <w:pPr>
+        <w:pStyle w:val="Compact"/>
+        <w:numPr>
+          <w:numId w:val="4"/>
+          <w:ilvl w:val="0"/>
+        </w:numPr>
+      </w:pPr>
+      <w:r>
+        <w:t xml:space="preserve">Also make sure the box is checked that says 'Use Git Bash as shell for Git projects'</w:t>
+      </w:r>
+    </w:p>
+    <w:bookmarkStart w:id="26" w:name="double-check-these-steps"/>
+    <w:p>
+      <w:pPr>
+        <w:pStyle w:val="Heading2"/>
+      </w:pPr>
+      <w:r>
+        <w:t xml:space="preserve">DOUBLE CHECK THESE STEPS:</w:t>
+      </w:r>
+    </w:p>
     <w:bookmarkEnd w:id="26"/>
     <w:p>
       <w:pPr>
         <w:pStyle w:val="Compact"/>
         <w:numPr>
-          <w:numId w:val="4"/>
-          <w:ilvl w:val="0"/>
-        </w:numPr>
-      </w:pPr>
-      <w:r>
-        <w:t xml:space="preserve">Now go to R-Studio and select Tools -&gt; Global Options -&gt; Git/SVN.</w:t>
-      </w:r>
-    </w:p>
-    <w:p>
-      <w:pPr>
-        <w:pStyle w:val="Compact"/>
-        <w:numPr>
-          <w:numId w:val="4"/>
-          <w:ilvl w:val="0"/>
-        </w:numPr>
-      </w:pPr>
-      <w:r>
-        <w:t xml:space="preserve">Check the box labeled 'Enable version control interface for RStudio projects'</w:t>
-      </w:r>
-    </w:p>
-    <w:p>
-      <w:pPr>
-        <w:pStyle w:val="Compact"/>
-        <w:numPr>
-          <w:numId w:val="4"/>
-          <w:ilvl w:val="0"/>
-        </w:numPr>
-      </w:pPr>
-      <w:r>
-        <w:t xml:space="preserve">To tell RStudio where Git is click Browse in 'Git executable' and point to C:/Users/YOUR_USERNAME/AppData/Local/GitHub/PortableGit_aBUNCHofRandomCharacters/bin/git.exe (NOTE: In order to see AppData you'll need to make sure the WindowsExplorer settings are set to View Hidden Files and Folders)</w:t>
-      </w:r>
-    </w:p>
-    <w:p>
-      <w:pPr>
-        <w:pStyle w:val="Compact"/>
-        <w:numPr>
-          <w:numId w:val="4"/>
-          <w:ilvl w:val="0"/>
-        </w:numPr>
-      </w:pPr>
-      <w:r>
-        <w:t xml:space="preserve">Also make sure the box is checked that says 'Use Git Bash as shell for Git projects' DOUBLE CHECK THESE STEPS:</w:t>
-      </w:r>
-    </w:p>
-    <w:p>
-      <w:pPr>
-        <w:pStyle w:val="Compact"/>
-        <w:numPr>
-          <w:numId w:val="4"/>
+          <w:numId w:val="5"/>
           <w:ilvl w:val="0"/>
         </w:numPr>
       </w:pPr>
@@ -321,7 +320,7 @@
       <w:pPr>
         <w:pStyle w:val="Compact"/>
         <w:numPr>
-          <w:numId w:val="4"/>
+          <w:numId w:val="5"/>
           <w:ilvl w:val="0"/>
         </w:numPr>
       </w:pPr>
@@ -343,7 +342,7 @@
       <w:pPr>
         <w:pStyle w:val="Compact"/>
         <w:numPr>
-          <w:numId w:val="5"/>
+          <w:numId w:val="6"/>
           <w:ilvl w:val="0"/>
         </w:numPr>
       </w:pPr>
@@ -372,7 +371,7 @@
       <w:pPr>
         <w:pStyle w:val="Compact"/>
         <w:numPr>
-          <w:numId w:val="5"/>
+          <w:numId w:val="6"/>
           <w:ilvl w:val="0"/>
         </w:numPr>
       </w:pPr>
@@ -384,7 +383,7 @@
       <w:pPr>
         <w:pStyle w:val="Compact"/>
         <w:numPr>
-          <w:numId w:val="5"/>
+          <w:numId w:val="6"/>
           <w:ilvl w:val="0"/>
         </w:numPr>
       </w:pPr>
@@ -396,7 +395,7 @@
       <w:pPr>
         <w:pStyle w:val="Compact"/>
         <w:numPr>
-          <w:numId w:val="5"/>
+          <w:numId w:val="6"/>
           <w:ilvl w:val="0"/>
         </w:numPr>
       </w:pPr>
@@ -408,7 +407,7 @@
       <w:pPr>
         <w:pStyle w:val="Compact"/>
         <w:numPr>
-          <w:numId w:val="5"/>
+          <w:numId w:val="6"/>
           <w:ilvl w:val="0"/>
         </w:numPr>
       </w:pPr>
@@ -430,7 +429,7 @@
       <w:pPr>
         <w:pStyle w:val="Compact"/>
         <w:numPr>
-          <w:numId w:val="6"/>
+          <w:numId w:val="7"/>
           <w:ilvl w:val="0"/>
         </w:numPr>
       </w:pPr>
@@ -442,7 +441,7 @@
       <w:pPr>
         <w:pStyle w:val="Compact"/>
         <w:numPr>
-          <w:numId w:val="6"/>
+          <w:numId w:val="7"/>
           <w:ilvl w:val="0"/>
         </w:numPr>
       </w:pPr>
@@ -454,19 +453,19 @@
       <w:pPr>
         <w:pStyle w:val="Compact"/>
         <w:numPr>
-          <w:numId w:val="6"/>
-          <w:ilvl w:val="0"/>
-        </w:numPr>
-      </w:pPr>
-      <w:r>
-        <w:t xml:space="preserve">Fill in a description you want associated with the commit and then Click 'Commit'. This will log the changes you have made to your local repository.</w:t>
-      </w:r>
-    </w:p>
-    <w:p>
-      <w:pPr>
-        <w:pStyle w:val="Compact"/>
-        <w:numPr>
-          <w:numId w:val="6"/>
+          <w:numId w:val="7"/>
+          <w:ilvl w:val="0"/>
+        </w:numPr>
+      </w:pPr>
+      <w:r>
+        <w:t xml:space="preserve">Fill in a description you want associated with the commit and then Click 'Commit'. This will log the changes you have made to your local repository (stored on your local computer).</w:t>
+      </w:r>
+    </w:p>
+    <w:p>
+      <w:pPr>
+        <w:pStyle w:val="Compact"/>
+        <w:numPr>
+          <w:numId w:val="7"/>
           <w:ilvl w:val="0"/>
         </w:numPr>
       </w:pPr>
@@ -478,7 +477,7 @@
       <w:pPr>
         <w:pStyle w:val="Compact"/>
         <w:numPr>
-          <w:numId w:val="6"/>
+          <w:numId w:val="7"/>
           <w:ilvl w:val="0"/>
         </w:numPr>
       </w:pPr>
@@ -497,7 +496,7 @@
 <file path=word/numbering.xml><?xml version="1.0" encoding="utf-8"?>
 <w:numbering xmlns:w="http://schemas.openxmlformats.org/wordprocessingml/2006/main">
   <w:abstractNum w:abstractNumId="0">
-    <w:nsid w:val="30779995"/>
+    <w:nsid w:val="856b3369"/>
     <w:multiLevelType w:val="multilevel"/>
     <w:lvl w:ilvl="0">
       <w:numFmt w:val="bullet"/>
@@ -578,7 +577,7 @@
     </w:lvl>
   </w:abstractNum>
   <w:abstractNum w:abstractNumId="2">
-    <w:nsid w:val="bbcc967a"/>
+    <w:nsid w:val="2d7ba53d"/>
     <w:multiLevelType w:val="multilevel"/>
     <w:lvl w:ilvl="0">
       <w:start w:val="1"/>
@@ -654,6 +653,94 @@
     </w:lvl>
     <w:lvl w:ilvl="6">
       <w:start w:val="1"/>
+      <w:numFmt w:val="decimal"/>
+      <w:lvlText w:val="%7."/>
+      <w:lvlJc w:val="left"/>
+      <w:pPr>
+        <w:tabs>
+          <w:tab w:val="num" w:pos="4320"/>
+        </w:tabs>
+        <w:ind w:left="4800" w:hanging="480"/>
+      </w:pPr>
+    </w:lvl>
+  </w:abstractNum>
+  <w:abstractNum w:abstractNumId="3">
+    <w:nsid w:val="6046b119"/>
+    <w:multiLevelType w:val="multilevel"/>
+    <w:lvl w:ilvl="0">
+      <w:start w:val="5"/>
+      <w:numFmt w:val="decimal"/>
+      <w:lvlText w:val="%1."/>
+      <w:lvlJc w:val="left"/>
+      <w:pPr>
+        <w:tabs>
+          <w:tab w:val="num" w:pos="0"/>
+        </w:tabs>
+        <w:ind w:left="480" w:hanging="480"/>
+      </w:pPr>
+    </w:lvl>
+    <w:lvl w:ilvl="1">
+      <w:start w:val="5"/>
+      <w:numFmt w:val="decimal"/>
+      <w:lvlText w:val="%2."/>
+      <w:lvlJc w:val="left"/>
+      <w:pPr>
+        <w:tabs>
+          <w:tab w:val="num" w:pos="720"/>
+        </w:tabs>
+        <w:ind w:left="1200" w:hanging="480"/>
+      </w:pPr>
+    </w:lvl>
+    <w:lvl w:ilvl="2">
+      <w:start w:val="5"/>
+      <w:numFmt w:val="decimal"/>
+      <w:lvlText w:val="%3."/>
+      <w:lvlJc w:val="left"/>
+      <w:pPr>
+        <w:tabs>
+          <w:tab w:val="num" w:pos="1440"/>
+        </w:tabs>
+        <w:ind w:left="1920" w:hanging="480"/>
+      </w:pPr>
+    </w:lvl>
+    <w:lvl w:ilvl="3">
+      <w:start w:val="5"/>
+      <w:numFmt w:val="decimal"/>
+      <w:lvlText w:val="%4."/>
+      <w:lvlJc w:val="left"/>
+      <w:pPr>
+        <w:tabs>
+          <w:tab w:val="num" w:pos="2160"/>
+        </w:tabs>
+        <w:ind w:left="2640" w:hanging="480"/>
+      </w:pPr>
+    </w:lvl>
+    <w:lvl w:ilvl="4">
+      <w:start w:val="5"/>
+      <w:numFmt w:val="decimal"/>
+      <w:lvlText w:val="%5."/>
+      <w:lvlJc w:val="left"/>
+      <w:pPr>
+        <w:tabs>
+          <w:tab w:val="num" w:pos="2880"/>
+        </w:tabs>
+        <w:ind w:left="3360" w:hanging="480"/>
+      </w:pPr>
+    </w:lvl>
+    <w:lvl w:ilvl="5">
+      <w:start w:val="5"/>
+      <w:numFmt w:val="decimal"/>
+      <w:lvlText w:val="%6."/>
+      <w:lvlJc w:val="left"/>
+      <w:pPr>
+        <w:tabs>
+          <w:tab w:val="num" w:pos="3600"/>
+        </w:tabs>
+        <w:ind w:left="4080" w:hanging="480"/>
+      </w:pPr>
+    </w:lvl>
+    <w:lvl w:ilvl="6">
+      <w:start w:val="5"/>
       <w:numFmt w:val="decimal"/>
       <w:lvlText w:val="%7."/>
       <w:lvlJc w:val="left"/>
@@ -741,6 +828,30 @@
     </w:lvlOverride>
   </w:num>
   <w:num w:numId="5">
+    <w:abstractNumId w:val="3"/>
+    <w:lvlOverride w:ilvl="0">
+      <w:startOverride w:val="5"/>
+    </w:lvlOverride>
+    <w:lvlOverride w:ilvl="1">
+      <w:startOverride w:val="5"/>
+    </w:lvlOverride>
+    <w:lvlOverride w:ilvl="2">
+      <w:startOverride w:val="5"/>
+    </w:lvlOverride>
+    <w:lvlOverride w:ilvl="3">
+      <w:startOverride w:val="5"/>
+    </w:lvlOverride>
+    <w:lvlOverride w:ilvl="4">
+      <w:startOverride w:val="5"/>
+    </w:lvlOverride>
+    <w:lvlOverride w:ilvl="5">
+      <w:startOverride w:val="5"/>
+    </w:lvlOverride>
+    <w:lvlOverride w:ilvl="6">
+      <w:startOverride w:val="5"/>
+    </w:lvlOverride>
+  </w:num>
+  <w:num w:numId="6">
     <w:abstractNumId w:val="2"/>
     <w:lvlOverride w:ilvl="0">
       <w:startOverride w:val="1"/>
@@ -764,7 +875,7 @@
       <w:startOverride w:val="1"/>
     </w:lvlOverride>
   </w:num>
-  <w:num w:numId="6">
+  <w:num w:numId="7">
     <w:abstractNumId w:val="2"/>
     <w:lvlOverride w:ilvl="0">
       <w:startOverride w:val="1"/>

</xml_diff>

<commit_message>
Updated presentation for TMDL group, 1600 8/28/14.
</commit_message>
<xml_diff>
--- a/GitHubandGo_Instructions.docx
+++ b/GitHubandGo_Instructions.docx
@@ -131,7 +131,7 @@
         </w:r>
       </w:hyperlink>
       <w:r>
-        <w:t xml:space="preserve">. (This program handles some of the set up steps that make it easier although we won't actually use it to manage our repositories.)</w:t>
+        <w:t xml:space="preserve">. This program handles some of the set up steps that make it easier although we won't actually use it to manage our repositories.</w:t>
       </w:r>
     </w:p>
     <w:p>
@@ -177,7 +177,7 @@
         </w:numPr>
       </w:pPr>
       <w:r>
-        <w:t xml:space="preserve">You need to download and set up Git for Windows (separate from GitHub) too.</w:t>
+        <w:t xml:space="preserve">You need to download and set up Git for Windows too (separate from GitHub).</w:t>
       </w:r>
       <w:r>
         <w:t xml:space="preserve"> </w:t>
@@ -230,24 +230,28 @@
         </w:numPr>
       </w:pPr>
       <w:r>
-        <w:t xml:space="preserve">Type the following (hitting enter after each line): git config -global user.name "Your GitHub account name" git config -global user.email</w:t>
-      </w:r>
-      <w:r>
-        <w:t xml:space="preserve"> </w:t>
-      </w:r>
-      <w:hyperlink r:id="rId25">
-        <w:r>
-          <w:rPr>
-            <w:rStyle w:val="Link"/>
-          </w:rPr>
-          <w:t xml:space="preserve">"Your_email@something.com</w:t>
-        </w:r>
-      </w:hyperlink>
-      <w:r>
-        <w:t xml:space="preserve">"</w:t>
-      </w:r>
-    </w:p>
-    <w:bookmarkStart w:id="26" w:name="set-up-git-and-github-in-r-studio"/>
+        <w:t xml:space="preserve">Type the following (hitting enter after each line):</w:t>
+      </w:r>
+      <w:r>
+        <w:br w:type="textWrapping"/>
+      </w:r>
+      <w:r>
+        <w:t xml:space="preserve"> </w:t>
+      </w:r>
+      <w:r>
+        <w:t xml:space="preserve">git config -global user.name "Your GitHub account name"</w:t>
+      </w:r>
+      <w:r>
+        <w:br w:type="textWrapping"/>
+      </w:r>
+      <w:r>
+        <w:t xml:space="preserve"> </w:t>
+      </w:r>
+      <w:r>
+        <w:t xml:space="preserve">git config -global user.email "Your_email"</w:t>
+      </w:r>
+    </w:p>
+    <w:bookmarkStart w:id="25" w:name="set-up-git-and-github-in-r-studio"/>
     <w:p>
       <w:pPr>
         <w:pStyle w:val="Heading2"/>
@@ -256,60 +260,73 @@
         <w:t xml:space="preserve">Set up Git and GitHub in R-Studio</w:t>
       </w:r>
     </w:p>
+    <w:bookmarkEnd w:id="25"/>
+    <w:p>
+      <w:pPr>
+        <w:pStyle w:val="Compact"/>
+        <w:numPr>
+          <w:numId w:val="4"/>
+          <w:ilvl w:val="0"/>
+        </w:numPr>
+      </w:pPr>
+      <w:r>
+        <w:t xml:space="preserve">Now go to R-Studio and select Tools -&gt; Global Options -&gt; Git/SVN.</w:t>
+      </w:r>
+    </w:p>
+    <w:p>
+      <w:pPr>
+        <w:pStyle w:val="Compact"/>
+        <w:numPr>
+          <w:numId w:val="4"/>
+          <w:ilvl w:val="0"/>
+        </w:numPr>
+      </w:pPr>
+      <w:r>
+        <w:t xml:space="preserve">Check the box labeled 'Enable version control interface for RStudio projects'</w:t>
+      </w:r>
+    </w:p>
+    <w:p>
+      <w:pPr>
+        <w:pStyle w:val="Compact"/>
+        <w:numPr>
+          <w:numId w:val="4"/>
+          <w:ilvl w:val="0"/>
+        </w:numPr>
+      </w:pPr>
+      <w:r>
+        <w:t xml:space="preserve">To tell RStudio where Git is click Browse in 'Git executable' and point to C:</w:t>
+      </w:r>
+      <w:r>
+        <w:t xml:space="preserve">.exe (NOTE: You might have it loaded under Program Files (x86))</w:t>
+      </w:r>
+    </w:p>
+    <w:p>
+      <w:pPr>
+        <w:pStyle w:val="Compact"/>
+        <w:numPr>
+          <w:numId w:val="4"/>
+          <w:ilvl w:val="0"/>
+        </w:numPr>
+      </w:pPr>
+      <w:r>
+        <w:t xml:space="preserve">Also make sure the box is checked that says 'Use Git Bash as shell for Git projects'</w:t>
+      </w:r>
+    </w:p>
+    <w:bookmarkStart w:id="26" w:name="double-check-these-steps"/>
+    <w:p>
+      <w:pPr>
+        <w:pStyle w:val="Heading2"/>
+      </w:pPr>
+      <w:r>
+        <w:t xml:space="preserve">DOUBLE CHECK THESE STEPS:</w:t>
+      </w:r>
+    </w:p>
     <w:bookmarkEnd w:id="26"/>
     <w:p>
       <w:pPr>
         <w:pStyle w:val="Compact"/>
         <w:numPr>
-          <w:numId w:val="4"/>
-          <w:ilvl w:val="0"/>
-        </w:numPr>
-      </w:pPr>
-      <w:r>
-        <w:t xml:space="preserve">Now go to R-Studio and select Tools -&gt; Global Options -&gt; Git/SVN.</w:t>
-      </w:r>
-    </w:p>
-    <w:p>
-      <w:pPr>
-        <w:pStyle w:val="Compact"/>
-        <w:numPr>
-          <w:numId w:val="4"/>
-          <w:ilvl w:val="0"/>
-        </w:numPr>
-      </w:pPr>
-      <w:r>
-        <w:t xml:space="preserve">Check the box labeled 'Enable version control interface for RStudio projects'</w:t>
-      </w:r>
-    </w:p>
-    <w:p>
-      <w:pPr>
-        <w:pStyle w:val="Compact"/>
-        <w:numPr>
-          <w:numId w:val="4"/>
-          <w:ilvl w:val="0"/>
-        </w:numPr>
-      </w:pPr>
-      <w:r>
-        <w:t xml:space="preserve">To tell RStudio where Git is click Browse in 'Git executable' and point to C:/Users/YOUR_USERNAME/AppData/Local/GitHub/PortableGit_aBUNCHofRandomCharacters/bin/git.exe (NOTE: In order to see AppData you'll need to make sure the WindowsExplorer settings are set to View Hidden Files and Folders)</w:t>
-      </w:r>
-    </w:p>
-    <w:p>
-      <w:pPr>
-        <w:pStyle w:val="Compact"/>
-        <w:numPr>
-          <w:numId w:val="4"/>
-          <w:ilvl w:val="0"/>
-        </w:numPr>
-      </w:pPr>
-      <w:r>
-        <w:t xml:space="preserve">Also make sure the box is checked that says 'Use Git Bash as shell for Git projects' DOUBLE CHECK THESE STEPS:</w:t>
-      </w:r>
-    </w:p>
-    <w:p>
-      <w:pPr>
-        <w:pStyle w:val="Compact"/>
-        <w:numPr>
-          <w:numId w:val="4"/>
+          <w:numId w:val="5"/>
           <w:ilvl w:val="0"/>
         </w:numPr>
       </w:pPr>
@@ -321,7 +338,7 @@
       <w:pPr>
         <w:pStyle w:val="Compact"/>
         <w:numPr>
-          <w:numId w:val="4"/>
+          <w:numId w:val="5"/>
           <w:ilvl w:val="0"/>
         </w:numPr>
       </w:pPr>
@@ -343,7 +360,7 @@
       <w:pPr>
         <w:pStyle w:val="Compact"/>
         <w:numPr>
-          <w:numId w:val="5"/>
+          <w:numId w:val="6"/>
           <w:ilvl w:val="0"/>
         </w:numPr>
       </w:pPr>
@@ -372,7 +389,7 @@
       <w:pPr>
         <w:pStyle w:val="Compact"/>
         <w:numPr>
-          <w:numId w:val="5"/>
+          <w:numId w:val="6"/>
           <w:ilvl w:val="0"/>
         </w:numPr>
       </w:pPr>
@@ -384,7 +401,7 @@
       <w:pPr>
         <w:pStyle w:val="Compact"/>
         <w:numPr>
-          <w:numId w:val="5"/>
+          <w:numId w:val="6"/>
           <w:ilvl w:val="0"/>
         </w:numPr>
       </w:pPr>
@@ -396,7 +413,7 @@
       <w:pPr>
         <w:pStyle w:val="Compact"/>
         <w:numPr>
-          <w:numId w:val="5"/>
+          <w:numId w:val="6"/>
           <w:ilvl w:val="0"/>
         </w:numPr>
       </w:pPr>
@@ -408,7 +425,7 @@
       <w:pPr>
         <w:pStyle w:val="Compact"/>
         <w:numPr>
-          <w:numId w:val="5"/>
+          <w:numId w:val="6"/>
           <w:ilvl w:val="0"/>
         </w:numPr>
       </w:pPr>
@@ -430,7 +447,7 @@
       <w:pPr>
         <w:pStyle w:val="Compact"/>
         <w:numPr>
-          <w:numId w:val="6"/>
+          <w:numId w:val="7"/>
           <w:ilvl w:val="0"/>
         </w:numPr>
       </w:pPr>
@@ -442,7 +459,7 @@
       <w:pPr>
         <w:pStyle w:val="Compact"/>
         <w:numPr>
-          <w:numId w:val="6"/>
+          <w:numId w:val="7"/>
           <w:ilvl w:val="0"/>
         </w:numPr>
       </w:pPr>
@@ -454,19 +471,19 @@
       <w:pPr>
         <w:pStyle w:val="Compact"/>
         <w:numPr>
-          <w:numId w:val="6"/>
-          <w:ilvl w:val="0"/>
-        </w:numPr>
-      </w:pPr>
-      <w:r>
-        <w:t xml:space="preserve">Fill in a description you want associated with the commit and then Click 'Commit'. This will log the changes you have made to your local repository.</w:t>
-      </w:r>
-    </w:p>
-    <w:p>
-      <w:pPr>
-        <w:pStyle w:val="Compact"/>
-        <w:numPr>
-          <w:numId w:val="6"/>
+          <w:numId w:val="7"/>
+          <w:ilvl w:val="0"/>
+        </w:numPr>
+      </w:pPr>
+      <w:r>
+        <w:t xml:space="preserve">Fill in a description you want associated with the commit and then Click 'Commit'. This will log the changes you have made to your local repository (stored on your local computer).</w:t>
+      </w:r>
+    </w:p>
+    <w:p>
+      <w:pPr>
+        <w:pStyle w:val="Compact"/>
+        <w:numPr>
+          <w:numId w:val="7"/>
           <w:ilvl w:val="0"/>
         </w:numPr>
       </w:pPr>
@@ -478,7 +495,7 @@
       <w:pPr>
         <w:pStyle w:val="Compact"/>
         <w:numPr>
-          <w:numId w:val="6"/>
+          <w:numId w:val="7"/>
           <w:ilvl w:val="0"/>
         </w:numPr>
       </w:pPr>
@@ -497,7 +514,7 @@
 <file path=word/numbering.xml><?xml version="1.0" encoding="utf-8"?>
 <w:numbering xmlns:w="http://schemas.openxmlformats.org/wordprocessingml/2006/main">
   <w:abstractNum w:abstractNumId="0">
-    <w:nsid w:val="30779995"/>
+    <w:nsid w:val="3365d271"/>
     <w:multiLevelType w:val="multilevel"/>
     <w:lvl w:ilvl="0">
       <w:numFmt w:val="bullet"/>
@@ -578,7 +595,7 @@
     </w:lvl>
   </w:abstractNum>
   <w:abstractNum w:abstractNumId="2">
-    <w:nsid w:val="bbcc967a"/>
+    <w:nsid w:val="5d4c25d4"/>
     <w:multiLevelType w:val="multilevel"/>
     <w:lvl w:ilvl="0">
       <w:start w:val="1"/>
@@ -654,6 +671,94 @@
     </w:lvl>
     <w:lvl w:ilvl="6">
       <w:start w:val="1"/>
+      <w:numFmt w:val="decimal"/>
+      <w:lvlText w:val="%7."/>
+      <w:lvlJc w:val="left"/>
+      <w:pPr>
+        <w:tabs>
+          <w:tab w:val="num" w:pos="4320"/>
+        </w:tabs>
+        <w:ind w:left="4800" w:hanging="480"/>
+      </w:pPr>
+    </w:lvl>
+  </w:abstractNum>
+  <w:abstractNum w:abstractNumId="3">
+    <w:nsid w:val="28d7a5fe"/>
+    <w:multiLevelType w:val="multilevel"/>
+    <w:lvl w:ilvl="0">
+      <w:start w:val="5"/>
+      <w:numFmt w:val="decimal"/>
+      <w:lvlText w:val="%1."/>
+      <w:lvlJc w:val="left"/>
+      <w:pPr>
+        <w:tabs>
+          <w:tab w:val="num" w:pos="0"/>
+        </w:tabs>
+        <w:ind w:left="480" w:hanging="480"/>
+      </w:pPr>
+    </w:lvl>
+    <w:lvl w:ilvl="1">
+      <w:start w:val="5"/>
+      <w:numFmt w:val="decimal"/>
+      <w:lvlText w:val="%2."/>
+      <w:lvlJc w:val="left"/>
+      <w:pPr>
+        <w:tabs>
+          <w:tab w:val="num" w:pos="720"/>
+        </w:tabs>
+        <w:ind w:left="1200" w:hanging="480"/>
+      </w:pPr>
+    </w:lvl>
+    <w:lvl w:ilvl="2">
+      <w:start w:val="5"/>
+      <w:numFmt w:val="decimal"/>
+      <w:lvlText w:val="%3."/>
+      <w:lvlJc w:val="left"/>
+      <w:pPr>
+        <w:tabs>
+          <w:tab w:val="num" w:pos="1440"/>
+        </w:tabs>
+        <w:ind w:left="1920" w:hanging="480"/>
+      </w:pPr>
+    </w:lvl>
+    <w:lvl w:ilvl="3">
+      <w:start w:val="5"/>
+      <w:numFmt w:val="decimal"/>
+      <w:lvlText w:val="%4."/>
+      <w:lvlJc w:val="left"/>
+      <w:pPr>
+        <w:tabs>
+          <w:tab w:val="num" w:pos="2160"/>
+        </w:tabs>
+        <w:ind w:left="2640" w:hanging="480"/>
+      </w:pPr>
+    </w:lvl>
+    <w:lvl w:ilvl="4">
+      <w:start w:val="5"/>
+      <w:numFmt w:val="decimal"/>
+      <w:lvlText w:val="%5."/>
+      <w:lvlJc w:val="left"/>
+      <w:pPr>
+        <w:tabs>
+          <w:tab w:val="num" w:pos="2880"/>
+        </w:tabs>
+        <w:ind w:left="3360" w:hanging="480"/>
+      </w:pPr>
+    </w:lvl>
+    <w:lvl w:ilvl="5">
+      <w:start w:val="5"/>
+      <w:numFmt w:val="decimal"/>
+      <w:lvlText w:val="%6."/>
+      <w:lvlJc w:val="left"/>
+      <w:pPr>
+        <w:tabs>
+          <w:tab w:val="num" w:pos="3600"/>
+        </w:tabs>
+        <w:ind w:left="4080" w:hanging="480"/>
+      </w:pPr>
+    </w:lvl>
+    <w:lvl w:ilvl="6">
+      <w:start w:val="5"/>
       <w:numFmt w:val="decimal"/>
       <w:lvlText w:val="%7."/>
       <w:lvlJc w:val="left"/>
@@ -741,6 +846,30 @@
     </w:lvlOverride>
   </w:num>
   <w:num w:numId="5">
+    <w:abstractNumId w:val="3"/>
+    <w:lvlOverride w:ilvl="0">
+      <w:startOverride w:val="5"/>
+    </w:lvlOverride>
+    <w:lvlOverride w:ilvl="1">
+      <w:startOverride w:val="5"/>
+    </w:lvlOverride>
+    <w:lvlOverride w:ilvl="2">
+      <w:startOverride w:val="5"/>
+    </w:lvlOverride>
+    <w:lvlOverride w:ilvl="3">
+      <w:startOverride w:val="5"/>
+    </w:lvlOverride>
+    <w:lvlOverride w:ilvl="4">
+      <w:startOverride w:val="5"/>
+    </w:lvlOverride>
+    <w:lvlOverride w:ilvl="5">
+      <w:startOverride w:val="5"/>
+    </w:lvlOverride>
+    <w:lvlOverride w:ilvl="6">
+      <w:startOverride w:val="5"/>
+    </w:lvlOverride>
+  </w:num>
+  <w:num w:numId="6">
     <w:abstractNumId w:val="2"/>
     <w:lvlOverride w:ilvl="0">
       <w:startOverride w:val="1"/>
@@ -764,7 +893,7 @@
       <w:startOverride w:val="1"/>
     </w:lvlOverride>
   </w:num>
-  <w:num w:numId="6">
+  <w:num w:numId="7">
     <w:abstractNumId w:val="2"/>
     <w:lvlOverride w:ilvl="0">
       <w:startOverride w:val="1"/>

</xml_diff>

<commit_message>
Update; hopefully the .docx file is fixed.
</commit_message>
<xml_diff>
--- a/GitHubandGo_Instructions.docx
+++ b/GitHubandGo_Instructions.docx
@@ -514,7 +514,7 @@
 <file path=word/numbering.xml><?xml version="1.0" encoding="utf-8"?>
 <w:numbering xmlns:w="http://schemas.openxmlformats.org/wordprocessingml/2006/main">
   <w:abstractNum w:abstractNumId="0">
-    <w:nsid w:val="3365d271"/>
+    <w:nsid w:val="c8665c47"/>
     <w:multiLevelType w:val="multilevel"/>
     <w:lvl w:ilvl="0">
       <w:numFmt w:val="bullet"/>
@@ -595,7 +595,7 @@
     </w:lvl>
   </w:abstractNum>
   <w:abstractNum w:abstractNumId="2">
-    <w:nsid w:val="5d4c25d4"/>
+    <w:nsid w:val="ecf903e7"/>
     <w:multiLevelType w:val="multilevel"/>
     <w:lvl w:ilvl="0">
       <w:start w:val="1"/>
@@ -683,7 +683,7 @@
     </w:lvl>
   </w:abstractNum>
   <w:abstractNum w:abstractNumId="3">
-    <w:nsid w:val="28d7a5fe"/>
+    <w:nsid w:val="c8b6164d"/>
     <w:multiLevelType w:val="multilevel"/>
     <w:lvl w:ilvl="0">
       <w:start w:val="5"/>

</xml_diff>